<commit_message>
TS 2.5 and 2.6 Templates - 02/06/2022
</commit_message>
<xml_diff>
--- a/TS Jatai Ghanam Project/TS 2.5/TS 2.5 first statistics.docx
+++ b/TS Jatai Ghanam Project/TS 2.5/TS 2.5 first statistics.docx
@@ -39,27 +39,7 @@
           <w:szCs w:val="24"/>
           <w:lang w:val="en-IN" w:eastAsia="en-IN" w:bidi="ta-IN"/>
         </w:rPr>
-        <w:t>,,,,,,,,2.5.8.1 ,44,2153,1,</w:t>
-      </w:r>
-      <w:proofErr w:type="gramStart"/>
-      <w:r>
-        <w:rPr>
-          <w:rFonts w:eastAsia="Times New Roman" w:cs="Arial"/>
-          <w:sz w:val="24"/>
-          <w:szCs w:val="24"/>
-          <w:lang w:val="en-IN" w:eastAsia="en-IN" w:bidi="ta-IN"/>
-        </w:rPr>
-        <w:t>1,aya</w:t>
-      </w:r>
-      <w:proofErr w:type="gramEnd"/>
-      <w:r>
-        <w:rPr>
-          <w:rFonts w:eastAsia="Times New Roman" w:cs="Arial"/>
-          <w:sz w:val="24"/>
-          <w:szCs w:val="24"/>
-          <w:lang w:val="en-IN" w:eastAsia="en-IN" w:bidi="ta-IN"/>
-        </w:rPr>
-        <w:t>#j~jaH,,,,,,,??,</w:t>
+        <w:t>,,,,,,,,2.5.8.1 ,44,2153,1,1,aya#j~jaH,,,,,,,??,</w:t>
       </w:r>
       <w:r>
         <w:rPr>
@@ -120,47 +100,7 @@
           <w:szCs w:val="24"/>
           <w:lang w:val="en-IN" w:eastAsia="en-IN" w:bidi="ta-IN"/>
         </w:rPr>
-        <w:t xml:space="preserve">Reference: 2.5.12.4 Padam: </w:t>
-      </w:r>
-      <w:proofErr w:type="spellStart"/>
-      <w:r>
-        <w:rPr>
-          <w:rFonts w:eastAsia="Times New Roman" w:cs="Arial"/>
-          <w:sz w:val="24"/>
-          <w:szCs w:val="24"/>
-          <w:lang w:val="en-IN" w:eastAsia="en-IN" w:bidi="ta-IN"/>
-        </w:rPr>
-        <w:t>ati#</w:t>
-      </w:r>
-      <w:proofErr w:type="gramStart"/>
-      <w:r>
-        <w:rPr>
-          <w:rFonts w:eastAsia="Times New Roman" w:cs="Arial"/>
-          <w:sz w:val="24"/>
-          <w:szCs w:val="24"/>
-          <w:lang w:val="en-IN" w:eastAsia="en-IN" w:bidi="ta-IN"/>
-        </w:rPr>
-        <w:t>thiH</w:t>
-      </w:r>
-      <w:proofErr w:type="spellEnd"/>
-      <w:r>
-        <w:rPr>
-          <w:rFonts w:eastAsia="Times New Roman" w:cs="Arial"/>
-          <w:sz w:val="24"/>
-          <w:szCs w:val="24"/>
-          <w:lang w:val="en-IN" w:eastAsia="en-IN" w:bidi="ta-IN"/>
-        </w:rPr>
-        <w:t xml:space="preserve"> :</w:t>
-      </w:r>
-      <w:proofErr w:type="gramEnd"/>
-      <w:r>
-        <w:rPr>
-          <w:rFonts w:eastAsia="Times New Roman" w:cs="Arial"/>
-          <w:sz w:val="24"/>
-          <w:szCs w:val="24"/>
-          <w:lang w:val="en-IN" w:eastAsia="en-IN" w:bidi="ta-IN"/>
-        </w:rPr>
-        <w:t xml:space="preserve">    Word in Padam specified but no ending Ruk or no PG/PGS/PS type specifier</w:t>
+        <w:t>Reference: 2.5.12.4 Padam: ati#thiH :    Word in Padam specified but no ending Ruk or no PG/PGS/PS type specifier</w:t>
       </w:r>
       <w:r>
         <w:rPr>
@@ -189,27 +129,7 @@
           <w:lang w:val="en-IN" w:eastAsia="en-IN" w:bidi="ta-IN"/>
         </w:rPr>
         <w:br/>
-        <w:t xml:space="preserve">Reference: 2.5.12.4 Padam: </w:t>
-      </w:r>
-      <w:proofErr w:type="spellStart"/>
-      <w:r>
-        <w:rPr>
-          <w:rFonts w:eastAsia="Times New Roman" w:cs="Arial"/>
-          <w:sz w:val="24"/>
-          <w:szCs w:val="24"/>
-          <w:lang w:val="en-IN" w:eastAsia="en-IN" w:bidi="ta-IN"/>
-        </w:rPr>
-        <w:t>SiqvaH</w:t>
-      </w:r>
-      <w:proofErr w:type="spellEnd"/>
-      <w:r>
-        <w:rPr>
-          <w:rFonts w:eastAsia="Times New Roman" w:cs="Arial"/>
-          <w:sz w:val="24"/>
-          <w:szCs w:val="24"/>
-          <w:lang w:val="en-IN" w:eastAsia="en-IN" w:bidi="ta-IN"/>
-        </w:rPr>
-        <w:t xml:space="preserve"> :      Word in Padam specified but no ending Ruk or no PG/PGS/PS type specifier</w:t>
+        <w:t>Reference: 2.5.12.4 Padam: SiqvaH :      Word in Padam specified but no ending Ruk or no PG/PGS/PS type specifier</w:t>
       </w:r>
       <w:r>
         <w:rPr>
@@ -248,27 +168,7 @@
           <w:szCs w:val="24"/>
           <w:lang w:val="en-IN" w:eastAsia="en-IN" w:bidi="ta-IN"/>
         </w:rPr>
-        <w:t xml:space="preserve">Reference: 2.5.12.5 Padam: </w:t>
-      </w:r>
-      <w:proofErr w:type="spellStart"/>
-      <w:r>
-        <w:rPr>
-          <w:rFonts w:eastAsia="Times New Roman" w:cs="Arial"/>
-          <w:sz w:val="24"/>
-          <w:szCs w:val="24"/>
-          <w:lang w:val="en-IN" w:eastAsia="en-IN" w:bidi="ta-IN"/>
-        </w:rPr>
-        <w:t>Saqtaqkraqtoq</w:t>
-      </w:r>
-      <w:proofErr w:type="spellEnd"/>
-      <w:r>
-        <w:rPr>
-          <w:rFonts w:eastAsia="Times New Roman" w:cs="Arial"/>
-          <w:sz w:val="24"/>
-          <w:szCs w:val="24"/>
-          <w:lang w:val="en-IN" w:eastAsia="en-IN" w:bidi="ta-IN"/>
-        </w:rPr>
-        <w:t xml:space="preserve"> :       Word in Padam specified but no ending Ruk or no PG/PGS/PS type specifier</w:t>
+        <w:t>Reference: 2.5.12.5 Padam: Saqtaqkraqtoq :       Word in Padam specified but no ending Ruk or no PG/PGS/PS type specifier</w:t>
       </w:r>
       <w:r>
         <w:rPr>
@@ -1842,7 +1742,36 @@
           <w:lang w:val="en-IN" w:eastAsia="en-IN" w:bidi="ta-IN"/>
         </w:rPr>
         <w:br/>
-        <w:t>74 :             601     6      40      0       37      269    0      0      299</w:t>
+        <w:t>74 :             601     6      40      0       37  </w:t>
+      </w:r>
+      <w:r>
+        <w:rPr>
+          <w:rFonts w:eastAsia="Times New Roman" w:cs="Arial"/>
+          <w:sz w:val="24"/>
+          <w:szCs w:val="24"/>
+          <w:highlight w:val="yellow"/>
+          <w:lang w:val="en-IN" w:eastAsia="en-IN" w:bidi="ta-IN"/>
+        </w:rPr>
+        <w:t>269</w:t>
+      </w:r>
+      <w:r>
+        <w:rPr>
+          <w:rFonts w:eastAsia="Times New Roman" w:cs="Arial"/>
+          <w:sz w:val="24"/>
+          <w:szCs w:val="24"/>
+          <w:highlight w:val="green"/>
+          <w:lang w:val="en-IN" w:eastAsia="en-IN" w:bidi="ta-IN"/>
+        </w:rPr>
+        <w:t>270</w:t>
+      </w:r>
+      <w:r>
+        <w:rPr>
+          <w:rFonts w:eastAsia="Times New Roman" w:cs="Arial"/>
+          <w:sz w:val="24"/>
+          <w:szCs w:val="24"/>
+          <w:lang w:val="en-IN" w:eastAsia="en-IN" w:bidi="ta-IN"/>
+        </w:rPr>
+        <w:t xml:space="preserve">    0      0      299</w:t>
       </w:r>
       <w:r>
         <w:rPr>

</xml_diff>